<commit_message>
Add precision recall curves
</commit_message>
<xml_diff>
--- a/Appendix.docx
+++ b/Appendix.docx
@@ -37,73 +37,13 @@
         <w:t>Authors:</w:t>
       </w:r>
       <w:r>
-        <w:t xml:space="preserve"> Julieanne Knupp</w:t>
-      </w:r>
-      <w:r>
-        <w:t xml:space="preserve">, </w:t>
-      </w:r>
-      <w:r>
-        <w:t>Pedro Cardoso</w:t>
-      </w:r>
-      <w:r>
-        <w:t xml:space="preserve">; </w:t>
-      </w:r>
-      <w:r>
-        <w:t>Katherine G. Young</w:t>
-      </w:r>
-      <w:r>
-        <w:t xml:space="preserve">; </w:t>
-      </w:r>
-      <w:r>
-        <w:t>Timothy J. McDonald</w:t>
-      </w:r>
-      <w:r>
-        <w:t xml:space="preserve">; </w:t>
-      </w:r>
-      <w:r>
-        <w:t>Kashyap A. Patel</w:t>
-      </w:r>
-      <w:r>
-        <w:t xml:space="preserve">; </w:t>
-      </w:r>
-      <w:r>
-        <w:t>Kevin Colclough</w:t>
-      </w:r>
-      <w:r>
-        <w:t xml:space="preserve">; </w:t>
-      </w:r>
-      <w:r>
-        <w:t>Ewan R. Pearson</w:t>
-      </w:r>
-      <w:r>
-        <w:t xml:space="preserve">; </w:t>
-      </w:r>
-      <w:r>
-        <w:t>Sophie Jones</w:t>
-      </w:r>
-      <w:r>
-        <w:t xml:space="preserve">; </w:t>
-      </w:r>
-      <w:r>
-        <w:t>Shivani Misra</w:t>
-      </w:r>
-      <w:r>
-        <w:t xml:space="preserve">; </w:t>
-      </w:r>
-      <w:r>
-        <w:t>Andrew T. Hattersley</w:t>
-      </w:r>
-      <w:r>
-        <w:t xml:space="preserve">; </w:t>
-      </w:r>
-      <w:r>
-        <w:t>Trevelyan J. McKinley</w:t>
-      </w:r>
-      <w:r>
-        <w:t xml:space="preserve">; </w:t>
-      </w:r>
-      <w:r>
-        <w:t>Beverley M. Shields</w:t>
+        <w:t xml:space="preserve"> Julieanne Knupp, </w:t>
+      </w:r>
+      <w:r>
+        <w:t xml:space="preserve">Pedro Cardoso; </w:t>
+      </w:r>
+      <w:r>
+        <w:t>Katherine G. Young; Timothy J. McDonald; Kashyap A. Patel; Kevin Colclough; Ewan R. Pearson; Sophie Jones; Shivani Misra; Andrew T. Hattersley; Trevelyan J. McKinley; Beverley M. Shields</w:t>
       </w:r>
     </w:p>
     <w:p>
@@ -199,10 +139,7 @@
         <w:t>:</w:t>
       </w:r>
       <w:r>
-        <w:t xml:space="preserve"> </w:t>
-      </w:r>
-      <w:r>
-        <w:t>Stability plots for the early-insulin-treated and not-early-insulin-treated models. Estimations</w:t>
+        <w:t xml:space="preserve"> Stability plots for the early-insulin-treated and not-early-insulin-treated models. Estimations</w:t>
       </w:r>
       <w:r>
         <w:t xml:space="preserve"> of MODY probability from bootstrapped models are plotted against estimated MODY probabilities from the developed models. This illustrates the results of 1,000 bootstraps, each with 20,000 iterations (first 10,000 iterations discarded), with an average </w:t>
@@ -267,6 +204,98 @@
                     <a:xfrm>
                       <a:off x="0" y="0"/>
                       <a:ext cx="5731510" cy="3126105"/>
+                    </a:xfrm>
+                    <a:prstGeom prst="rect">
+                      <a:avLst/>
+                    </a:prstGeom>
+                  </pic:spPr>
+                </pic:pic>
+              </a:graphicData>
+            </a:graphic>
+          </wp:inline>
+        </w:drawing>
+      </w:r>
+    </w:p>
+    <w:p>
+      <w:r>
+        <w:br w:type="page"/>
+      </w:r>
+    </w:p>
+    <w:p>
+      <w:r>
+        <w:rPr>
+          <w:b/>
+          <w:bCs/>
+        </w:rPr>
+        <w:lastRenderedPageBreak/>
+        <w:t>Appendix Figure 3</w:t>
+      </w:r>
+      <w:r>
+        <w:rPr>
+          <w:b/>
+          <w:bCs/>
+        </w:rPr>
+        <w:t>:</w:t>
+      </w:r>
+      <w:r>
+        <w:rPr>
+          <w:b/>
+          <w:bCs/>
+        </w:rPr>
+        <w:t xml:space="preserve"> </w:t>
+      </w:r>
+      <w:r>
+        <w:t>Precision-recall curve plots for A) early-insulin-treated prediction model (the model with clinical features alone on the left, and the model with clinical features and biomarkers on the right) and B) not-early-insulin-treated model.</w:t>
+      </w:r>
+      <w:r>
+        <w:t xml:space="preserve"> </w:t>
+      </w:r>
+      <w:r>
+        <w:t>The black line represents the</w:t>
+      </w:r>
+      <w:r>
+        <w:t xml:space="preserve"> </w:t>
+      </w:r>
+      <w:r>
+        <w:t>precision-recall curve for the mean predicted MODY probabilities. Square brackets show the credible intervals.</w:t>
+      </w:r>
+    </w:p>
+    <w:p>
+      <w:r>
+        <w:rPr>
+          <w:noProof/>
+        </w:rPr>
+        <w:drawing>
+          <wp:inline distT="0" distB="0" distL="0" distR="0" wp14:anchorId="6EC04D80" wp14:editId="48450A2A">
+            <wp:extent cx="5731510" cy="4556125"/>
+            <wp:effectExtent l="0" t="0" r="0" b="0"/>
+            <wp:docPr id="450755314" name="Picture 1" descr="A graph of a patient with a negative result&#10;&#10;AI-generated content may be incorrect."/>
+            <wp:cNvGraphicFramePr>
+              <a:graphicFrameLocks xmlns:a="http://schemas.openxmlformats.org/drawingml/2006/main" noChangeAspect="1"/>
+            </wp:cNvGraphicFramePr>
+            <a:graphic xmlns:a="http://schemas.openxmlformats.org/drawingml/2006/main">
+              <a:graphicData uri="http://schemas.openxmlformats.org/drawingml/2006/picture">
+                <pic:pic xmlns:pic="http://schemas.openxmlformats.org/drawingml/2006/picture">
+                  <pic:nvPicPr>
+                    <pic:cNvPr id="450755314" name="Picture 1" descr="A graph of a patient with a negative result&#10;&#10;AI-generated content may be incorrect."/>
+                    <pic:cNvPicPr/>
+                  </pic:nvPicPr>
+                  <pic:blipFill>
+                    <a:blip r:embed="rId6" cstate="print">
+                      <a:extLst>
+                        <a:ext uri="{28A0092B-C50C-407E-A947-70E740481C1C}">
+                          <a14:useLocalDpi xmlns:a14="http://schemas.microsoft.com/office/drawing/2010/main" val="0"/>
+                        </a:ext>
+                      </a:extLst>
+                    </a:blip>
+                    <a:stretch>
+                      <a:fillRect/>
+                    </a:stretch>
+                  </pic:blipFill>
+                  <pic:spPr>
+                    <a:xfrm>
+                      <a:off x="0" y="0"/>
+                      <a:ext cx="5731510" cy="4556125"/>
                     </a:xfrm>
                     <a:prstGeom prst="rect">
                       <a:avLst/>
@@ -892,6 +921,7 @@
   <w:style w:type="character" w:default="1" w:styleId="DefaultParagraphFont">
     <w:name w:val="Default Paragraph Font"/>
     <w:uiPriority w:val="1"/>
+    <w:semiHidden/>
     <w:unhideWhenUsed/>
   </w:style>
   <w:style w:type="table" w:default="1" w:styleId="TableNormal">

</xml_diff>